<commit_message>
add info about revert file
</commit_message>
<xml_diff>
--- a/Eclipse-Shortcuts.docx
+++ b/Eclipse-Shortcuts.docx
@@ -5685,6 +5685,27 @@
           </w:p>
         </w:tc>
       </w:tr>
+    </w:tbl>
+    <w:p/>
+    <w:p>
+      <w:r>
+        <w:br w:type="page"/>
+      </w:r>
+    </w:p>
+    <w:tbl>
+      <w:tblPr>
+        <w:tblStyle w:val="Tabellenraster"/>
+        <w:tblW w:w="10707" w:type="dxa"/>
+        <w:tblInd w:w="-743" w:type="dxa"/>
+        <w:tblLayout w:type="fixed"/>
+        <w:tblLook w:val="04A0" w:firstRow="1" w:lastRow="0" w:firstColumn="1" w:lastColumn="0" w:noHBand="0" w:noVBand="1"/>
+      </w:tblPr>
+      <w:tblGrid>
+        <w:gridCol w:w="2779"/>
+        <w:gridCol w:w="2325"/>
+        <w:gridCol w:w="3402"/>
+        <w:gridCol w:w="2201"/>
+      </w:tblGrid>
       <w:tr>
         <w:tc>
           <w:tcPr>
@@ -5699,6 +5720,8 @@
                 <w:lang w:val="en-US"/>
               </w:rPr>
             </w:pPr>
+            <w:bookmarkStart w:id="0" w:name="_GoBack"/>
+            <w:bookmarkEnd w:id="0"/>
             <w:r>
               <w:rPr>
                 <w:b/>
@@ -5706,6 +5729,7 @@
                 <w:sz w:val="24"/>
                 <w:lang w:val="en-US"/>
               </w:rPr>
+              <w:lastRenderedPageBreak/>
               <w:t>Debug</w:t>
             </w:r>
           </w:p>
@@ -5980,7 +6004,6 @@
                 <w:sz w:val="20"/>
                 <w:lang w:val="en-US"/>
               </w:rPr>
-              <w:lastRenderedPageBreak/>
               <w:t>Run to Line</w:t>
             </w:r>
           </w:p>
@@ -6524,12 +6547,7 @@
               <w:pStyle w:val="KeinLeerraum"/>
             </w:pPr>
             <w:r>
-              <w:t>* In neueren</w:t>
-            </w:r>
-            <w:bookmarkStart w:id="0" w:name="_GoBack"/>
-            <w:bookmarkEnd w:id="0"/>
-            <w:r>
-              <w:t xml:space="preserve"> Versionen bereits vorhanden</w:t>
+              <w:t>* In neueren Versionen bereits vorhanden</w:t>
             </w:r>
           </w:p>
         </w:tc>

</xml_diff>